<commit_message>
Update Application for temporal measurement and calculation of labor costs.docx
</commit_message>
<xml_diff>
--- a/Application for temporal measurement and calculation of labor costs.docx
+++ b/Application for temporal measurement and calculation of labor costs.docx
@@ -145,41 +145,39 @@
         </w:rPr>
         <w:t>Filip Radotović</w:t>
       </w:r>
-    </w:p>
-    <w:p>
-      <w:pPr>
-        <w:spacing w:after="120" w:line="288" w:lineRule="auto"/>
+      <w:r>
         <w:rPr>
           <w:rFonts w:ascii="Arial" w:hAnsi="Arial" w:cs="Arial"/>
           <w:b/>
           <w:sz w:val="32"/>
         </w:rPr>
-      </w:pPr>
-      <w:r>
+        <w:t xml:space="preserve"> -fradotovi@student.foi.hr</w:t>
+      </w:r>
+    </w:p>
+    <w:p>
+      <w:pPr>
+        <w:spacing w:after="120" w:line="288" w:lineRule="auto"/>
         <w:rPr>
           <w:rFonts w:ascii="Arial" w:hAnsi="Arial" w:cs="Arial"/>
           <w:b/>
           <w:sz w:val="32"/>
         </w:rPr>
-        <w:t>Marko Arki</w:t>
-      </w:r>
-    </w:p>
-    <w:p>
-      <w:pPr>
-        <w:spacing w:after="120" w:line="288" w:lineRule="auto"/>
+      </w:pPr>
+      <w:r>
         <w:rPr>
           <w:rFonts w:ascii="Arial" w:hAnsi="Arial" w:cs="Arial"/>
           <w:b/>
           <w:sz w:val="32"/>
         </w:rPr>
-      </w:pPr>
+        <w:t>Marko Arki</w:t>
+      </w:r>
       <w:r>
         <w:rPr>
           <w:rFonts w:ascii="Arial" w:hAnsi="Arial" w:cs="Arial"/>
           <w:b/>
           <w:sz w:val="32"/>
         </w:rPr>
-        <w:t>Anaëlle</w:t>
+        <w:t xml:space="preserve"> – marki1@stude</w:t>
       </w:r>
       <w:r>
         <w:rPr>
@@ -187,7 +185,7 @@
           <w:b/>
           <w:sz w:val="32"/>
         </w:rPr>
-        <w:t xml:space="preserve"> </w:t>
+        <w:t>nt</w:t>
       </w:r>
       <w:r>
         <w:rPr>
@@ -195,7 +193,7 @@
           <w:b/>
           <w:sz w:val="32"/>
         </w:rPr>
-        <w:t>Lafargue</w:t>
+        <w:t>.foi.hr</w:t>
       </w:r>
     </w:p>
     <w:p>
@@ -213,7 +211,65 @@
           <w:b/>
           <w:sz w:val="32"/>
         </w:rPr>
+        <w:t>Anaëlle</w:t>
+      </w:r>
+      <w:r>
+        <w:rPr>
+          <w:rFonts w:ascii="Arial" w:hAnsi="Arial" w:cs="Arial"/>
+          <w:b/>
+          <w:sz w:val="32"/>
+        </w:rPr>
+        <w:t xml:space="preserve"> </w:t>
+      </w:r>
+      <w:r>
+        <w:rPr>
+          <w:rFonts w:ascii="Arial" w:hAnsi="Arial" w:cs="Arial"/>
+          <w:b/>
+          <w:sz w:val="32"/>
+        </w:rPr>
+        <w:t>Lafargue</w:t>
+      </w:r>
+      <w:r>
+        <w:rPr>
+          <w:rFonts w:ascii="Arial" w:hAnsi="Arial" w:cs="Arial"/>
+          <w:b/>
+          <w:sz w:val="32"/>
+        </w:rPr>
+        <w:t xml:space="preserve"> – </w:t>
+      </w:r>
+      <w:r>
+        <w:rPr>
+          <w:rFonts w:ascii="Arial" w:hAnsi="Arial" w:cs="Arial"/>
+          <w:b/>
+          <w:sz w:val="32"/>
+        </w:rPr>
+        <w:t>lafargue@stud.uniza.sk</w:t>
+      </w:r>
+    </w:p>
+    <w:p>
+      <w:pPr>
+        <w:spacing w:after="120" w:line="288" w:lineRule="auto"/>
+        <w:rPr>
+          <w:rFonts w:ascii="Arial" w:hAnsi="Arial" w:cs="Arial"/>
+          <w:b/>
+          <w:sz w:val="32"/>
+        </w:rPr>
+      </w:pPr>
+      <w:r>
+        <w:rPr>
+          <w:rFonts w:ascii="Arial" w:hAnsi="Arial" w:cs="Arial"/>
+          <w:b/>
+          <w:sz w:val="32"/>
+        </w:rPr>
         <w:t>Luka Bosotin</w:t>
+      </w:r>
+      <w:r>
+        <w:rPr>
+          <w:rFonts w:ascii="Arial" w:hAnsi="Arial" w:cs="Arial"/>
+          <w:b/>
+          <w:sz w:val="32"/>
+        </w:rPr>
+        <w:t xml:space="preserve"> - lbosotin@student.foi.hr</w:t>
       </w:r>
     </w:p>
     <w:p>

</xml_diff>